<commit_message>
Tweaks on text formatting
</commit_message>
<xml_diff>
--- a/7COM1079_Final report.docx
+++ b/7COM1079_Final report.docx
@@ -14,230 +14,115 @@
       </w:pPr>
       <w:r>
         <w:rPr>
+          <w:rtl w:val="0"/>
+        </w:rPr>
+      </w:r>
+    </w:p>
+    <w:p>
+      <w:pPr>
+        <w:shd w:fill="ffffff" w:val="clear"/>
+        <w:jc w:val="center"/>
+        <w:rPr>
+          <w:rFonts w:ascii="Times New Roman" w:cs="Times New Roman" w:eastAsia="Times New Roman" w:hAnsi="Times New Roman"/>
+          <w:color w:val="2d3b45"/>
+        </w:rPr>
+      </w:pPr>
+      <w:r>
+        <w:rPr>
+          <w:rtl w:val="0"/>
+        </w:rPr>
+      </w:r>
+    </w:p>
+    <w:p>
+      <w:pPr>
+        <w:shd w:fill="ffffff" w:val="clear"/>
+        <w:jc w:val="center"/>
+        <w:rPr>
+          <w:rFonts w:ascii="Times New Roman" w:cs="Times New Roman" w:eastAsia="Times New Roman" w:hAnsi="Times New Roman"/>
+          <w:color w:val="2d3b45"/>
+        </w:rPr>
+      </w:pPr>
+      <w:r>
+        <w:rPr>
+          <w:rtl w:val="0"/>
+        </w:rPr>
+      </w:r>
+    </w:p>
+    <w:p>
+      <w:pPr>
+        <w:shd w:fill="ffffff" w:val="clear"/>
+        <w:jc w:val="center"/>
+        <w:rPr>
+          <w:rFonts w:ascii="Times New Roman" w:cs="Times New Roman" w:eastAsia="Times New Roman" w:hAnsi="Times New Roman"/>
+          <w:color w:val="2d3b45"/>
+        </w:rPr>
+      </w:pPr>
+      <w:r>
+        <w:rPr>
+          <w:rtl w:val="0"/>
+        </w:rPr>
+      </w:r>
+    </w:p>
+    <w:p>
+      <w:pPr>
+        <w:shd w:fill="ffffff" w:val="clear"/>
+        <w:jc w:val="center"/>
+        <w:rPr>
+          <w:rFonts w:ascii="Times New Roman" w:cs="Times New Roman" w:eastAsia="Times New Roman" w:hAnsi="Times New Roman"/>
+          <w:color w:val="2d3b45"/>
+        </w:rPr>
+      </w:pPr>
+      <w:r>
+        <w:rPr>
+          <w:rFonts w:ascii="Times New Roman" w:cs="Times New Roman" w:eastAsia="Times New Roman" w:hAnsi="Times New Roman"/>
+          <w:color w:val="2d3b45"/>
+          <w:rtl w:val="0"/>
+        </w:rPr>
+        <w:t xml:space="preserve">7COM1079-0901-2025 - Team Research and Development Project</w:t>
+      </w:r>
+    </w:p>
+    <w:p>
+      <w:pPr>
+        <w:rPr>
+          <w:rFonts w:ascii="Times New Roman" w:cs="Times New Roman" w:eastAsia="Times New Roman" w:hAnsi="Times New Roman"/>
+        </w:rPr>
+      </w:pPr>
+      <w:r>
+        <w:rPr>
+          <w:rtl w:val="0"/>
+        </w:rPr>
+      </w:r>
+    </w:p>
+    <w:p>
+      <w:pPr>
+        <w:rPr>
+          <w:rFonts w:ascii="Times New Roman" w:cs="Times New Roman" w:eastAsia="Times New Roman" w:hAnsi="Times New Roman"/>
+        </w:rPr>
+      </w:pPr>
+      <w:r>
+        <w:rPr>
+          <w:rtl w:val="0"/>
+        </w:rPr>
+      </w:r>
+    </w:p>
+    <w:p>
+      <w:pPr>
+        <w:rPr>
+          <w:rFonts w:ascii="Times New Roman" w:cs="Times New Roman" w:eastAsia="Times New Roman" w:hAnsi="Times New Roman"/>
+        </w:rPr>
+      </w:pPr>
+      <w:r>
+        <w:rPr>
+          <w:rFonts w:ascii="Times New Roman" w:cs="Times New Roman" w:eastAsia="Times New Roman" w:hAnsi="Times New Roman"/>
+          <w:rtl w:val="0"/>
+        </w:rPr>
+        <w:t xml:space="preserve">Final report title: (</w:t>
+      </w:r>
+      <w:r>
+        <w:rPr>
           <w:rFonts w:ascii="Times New Roman" w:cs="Times New Roman" w:eastAsia="Times New Roman" w:hAnsi="Times New Roman"/>
           <w:i w:val="1"/>
           <w:iCs w:val="1"/>
-          <w:color w:val="2d3b45"/>
-          <w:highlight w:val="yellow"/>
-          <w:rtl w:val="0"/>
-        </w:rPr>
-        <w:t xml:space="preserve">Please delete all the italic text before submission. It is here just for your reference</w:t>
-      </w:r>
-      <w:r>
-        <w:rPr>
-          <w:rFonts w:ascii="Times New Roman" w:cs="Times New Roman" w:eastAsia="Times New Roman" w:hAnsi="Times New Roman"/>
-          <w:color w:val="2d3b45"/>
-          <w:highlight w:val="yellow"/>
-          <w:rtl w:val="0"/>
-        </w:rPr>
-        <w:t xml:space="preserve">.</w:t>
-      </w:r>
-      <w:r>
-        <w:rPr>
-          <w:rFonts w:ascii="Times New Roman" w:cs="Times New Roman" w:eastAsia="Times New Roman" w:hAnsi="Times New Roman"/>
-          <w:color w:val="2d3b45"/>
-          <w:rtl w:val="0"/>
-        </w:rPr>
-        <w:t xml:space="preserve"> </w:t>
-      </w:r>
-      <w:r>
-        <w:rPr>
-          <w:rtl w:val="0"/>
-        </w:rPr>
-      </w:r>
-    </w:p>
-    <w:p>
-      <w:pPr>
-        <w:shd w:fill="ffffff" w:val="clear"/>
-        <w:jc w:val="center"/>
-        <w:rPr>
-          <w:rFonts w:ascii="Times New Roman" w:cs="Times New Roman" w:eastAsia="Times New Roman" w:hAnsi="Times New Roman"/>
-          <w:i w:val="1"/>
-          <w:iCs w:val="1"/>
-          <w:color w:val="2d3b45"/>
-          <w:highlight w:val="yellow"/>
-        </w:rPr>
-      </w:pPr>
-      <w:r>
-        <w:rPr>
-          <w:rFonts w:ascii="Times New Roman" w:cs="Times New Roman" w:eastAsia="Times New Roman" w:hAnsi="Times New Roman"/>
-          <w:i w:val="1"/>
-          <w:iCs w:val="1"/>
-          <w:color w:val="2d3b45"/>
-          <w:highlight w:val="yellow"/>
-          <w:rtl w:val="0"/>
-        </w:rPr>
-        <w:t xml:space="preserve">Further: data set – DS, research question – RQ</w:t>
-      </w:r>
-    </w:p>
-    <w:p>
-      <w:pPr>
-        <w:shd w:fill="ffffff" w:val="clear"/>
-        <w:jc w:val="center"/>
-        <w:rPr>
-          <w:rFonts w:ascii="Times New Roman" w:cs="Times New Roman" w:eastAsia="Times New Roman" w:hAnsi="Times New Roman"/>
-          <w:i w:val="1"/>
-          <w:iCs w:val="1"/>
-          <w:color w:val="2d3b45"/>
-          <w:highlight w:val="yellow"/>
-        </w:rPr>
-      </w:pPr>
-      <w:r>
-        <w:rPr>
-          <w:rFonts w:ascii="Times New Roman" w:cs="Times New Roman" w:eastAsia="Times New Roman" w:hAnsi="Times New Roman"/>
-          <w:i w:val="1"/>
-          <w:iCs w:val="1"/>
-          <w:color w:val="2d3b45"/>
-          <w:highlight w:val="yellow"/>
-          <w:rtl w:val="0"/>
-        </w:rPr>
-        <w:t xml:space="preserve">The mark (</w:t>
-      </w:r>
-      <w:r>
-        <w:rPr>
-          <w:rFonts w:ascii="Times New Roman" w:cs="Times New Roman" w:eastAsia="Times New Roman" w:hAnsi="Times New Roman"/>
-          <w:b w:val="1"/>
-          <w:bCs w:val="1"/>
-          <w:i w:val="1"/>
-          <w:iCs w:val="1"/>
-          <w:color w:val="2d3b45"/>
-          <w:highlight w:val="yellow"/>
-          <w:rtl w:val="0"/>
-        </w:rPr>
-        <w:t xml:space="preserve">x words</w:t>
-      </w:r>
-      <w:r>
-        <w:rPr>
-          <w:rFonts w:ascii="Times New Roman" w:cs="Times New Roman" w:eastAsia="Times New Roman" w:hAnsi="Times New Roman"/>
-          <w:i w:val="1"/>
-          <w:iCs w:val="1"/>
-          <w:color w:val="2d3b45"/>
-          <w:highlight w:val="yellow"/>
-          <w:rtl w:val="0"/>
-        </w:rPr>
-        <w:t xml:space="preserve">) after each subchapter states the word count limit. This indicates the expected amount of information which you can exceed by 10% without losing the mark.</w:t>
-      </w:r>
-      <w:r>
-        <w:rPr>
-          <w:rFonts w:ascii="Times New Roman" w:cs="Times New Roman" w:eastAsia="Times New Roman" w:hAnsi="Times New Roman"/>
-          <w:i w:val="1"/>
-          <w:iCs w:val="1"/>
-          <w:color w:val="2d3b45"/>
-          <w:rtl w:val="0"/>
-        </w:rPr>
-        <w:t xml:space="preserve"> </w:t>
-      </w:r>
-      <w:r>
-        <w:rPr>
-          <w:rtl w:val="0"/>
-        </w:rPr>
-      </w:r>
-    </w:p>
-    <w:p>
-      <w:pPr>
-        <w:shd w:fill="ffffff" w:val="clear"/>
-        <w:jc w:val="center"/>
-        <w:rPr>
-          <w:rFonts w:ascii="Times New Roman" w:cs="Times New Roman" w:eastAsia="Times New Roman" w:hAnsi="Times New Roman"/>
-          <w:color w:val="2d3b45"/>
-        </w:rPr>
-      </w:pPr>
-      <w:r>
-        <w:rPr>
-          <w:rtl w:val="0"/>
-        </w:rPr>
-      </w:r>
-    </w:p>
-    <w:p>
-      <w:pPr>
-        <w:shd w:fill="ffffff" w:val="clear"/>
-        <w:jc w:val="center"/>
-        <w:rPr>
-          <w:rFonts w:ascii="Times New Roman" w:cs="Times New Roman" w:eastAsia="Times New Roman" w:hAnsi="Times New Roman"/>
-          <w:color w:val="2d3b45"/>
-        </w:rPr>
-      </w:pPr>
-      <w:r>
-        <w:rPr>
-          <w:rtl w:val="0"/>
-        </w:rPr>
-      </w:r>
-    </w:p>
-    <w:p>
-      <w:pPr>
-        <w:shd w:fill="ffffff" w:val="clear"/>
-        <w:jc w:val="center"/>
-        <w:rPr>
-          <w:rFonts w:ascii="Times New Roman" w:cs="Times New Roman" w:eastAsia="Times New Roman" w:hAnsi="Times New Roman"/>
-          <w:color w:val="2d3b45"/>
-        </w:rPr>
-      </w:pPr>
-      <w:r>
-        <w:rPr>
-          <w:rtl w:val="0"/>
-        </w:rPr>
-      </w:r>
-    </w:p>
-    <w:p>
-      <w:pPr>
-        <w:shd w:fill="ffffff" w:val="clear"/>
-        <w:jc w:val="center"/>
-        <w:rPr>
-          <w:rFonts w:ascii="Times New Roman" w:cs="Times New Roman" w:eastAsia="Times New Roman" w:hAnsi="Times New Roman"/>
-          <w:color w:val="2d3b45"/>
-        </w:rPr>
-      </w:pPr>
-      <w:r>
-        <w:rPr>
-          <w:rFonts w:ascii="Times New Roman" w:cs="Times New Roman" w:eastAsia="Times New Roman" w:hAnsi="Times New Roman"/>
-          <w:color w:val="2d3b45"/>
-          <w:rtl w:val="0"/>
-        </w:rPr>
-        <w:t xml:space="preserve">7COM1079-0901-2025 - Team Research and Development Project</w:t>
-      </w:r>
-    </w:p>
-    <w:p>
-      <w:pPr>
-        <w:rPr>
-          <w:rFonts w:ascii="Times New Roman" w:cs="Times New Roman" w:eastAsia="Times New Roman" w:hAnsi="Times New Roman"/>
-        </w:rPr>
-      </w:pPr>
-      <w:r>
-        <w:rPr>
-          <w:rtl w:val="0"/>
-        </w:rPr>
-      </w:r>
-    </w:p>
-    <w:p>
-      <w:pPr>
-        <w:rPr>
-          <w:rFonts w:ascii="Times New Roman" w:cs="Times New Roman" w:eastAsia="Times New Roman" w:hAnsi="Times New Roman"/>
-        </w:rPr>
-      </w:pPr>
-      <w:r>
-        <w:rPr>
-          <w:rtl w:val="0"/>
-        </w:rPr>
-      </w:r>
-    </w:p>
-    <w:p>
-      <w:pPr>
-        <w:rPr>
-          <w:rFonts w:ascii="Times New Roman" w:cs="Times New Roman" w:eastAsia="Times New Roman" w:hAnsi="Times New Roman"/>
-        </w:rPr>
-      </w:pPr>
-      <w:r>
-        <w:rPr>
-          <w:rFonts w:ascii="Times New Roman" w:cs="Times New Roman" w:eastAsia="Times New Roman" w:hAnsi="Times New Roman"/>
-          <w:rtl w:val="0"/>
-        </w:rPr>
-        <w:t xml:space="preserve">Final report title: (</w:t>
-      </w:r>
-      <w:r>
-        <w:rPr>
-          <w:rFonts w:ascii="Times New Roman" w:cs="Times New Roman" w:eastAsia="Times New Roman" w:hAnsi="Times New Roman"/>
-          <w:i w:val="1"/>
-          <w:iCs w:val="1"/>
           <w:rtl w:val="0"/>
         </w:rPr>
         <w:t xml:space="preserve">the topic of your research.)</w:t>
@@ -271,33 +156,33 @@
           <w:rFonts w:ascii="Times New Roman" w:cs="Times New Roman" w:eastAsia="Times New Roman" w:hAnsi="Times New Roman"/>
           <w:rtl w:val="0"/>
         </w:rPr>
-        <w:t xml:space="preserve">Group ID:</w:t>
-      </w:r>
-    </w:p>
-    <w:p>
-      <w:pPr>
-        <w:rPr>
-          <w:rFonts w:ascii="Times New Roman" w:cs="Times New Roman" w:eastAsia="Times New Roman" w:hAnsi="Times New Roman"/>
-        </w:rPr>
-      </w:pPr>
-      <w:r>
-        <w:rPr>
-          <w:rtl w:val="0"/>
-        </w:rPr>
-      </w:r>
-    </w:p>
-    <w:p>
-      <w:pPr>
-        <w:rPr>
-          <w:rFonts w:ascii="Times New Roman" w:cs="Times New Roman" w:eastAsia="Times New Roman" w:hAnsi="Times New Roman"/>
-        </w:rPr>
-      </w:pPr>
-      <w:r>
-        <w:rPr>
-          <w:rFonts w:ascii="Times New Roman" w:cs="Times New Roman" w:eastAsia="Times New Roman" w:hAnsi="Times New Roman"/>
-          <w:rtl w:val="0"/>
-        </w:rPr>
-        <w:t xml:space="preserve">Dataset number: </w:t>
+        <w:t xml:space="preserve">Group ID: A127</w:t>
+      </w:r>
+    </w:p>
+    <w:p>
+      <w:pPr>
+        <w:rPr>
+          <w:rFonts w:ascii="Times New Roman" w:cs="Times New Roman" w:eastAsia="Times New Roman" w:hAnsi="Times New Roman"/>
+        </w:rPr>
+      </w:pPr>
+      <w:r>
+        <w:rPr>
+          <w:rtl w:val="0"/>
+        </w:rPr>
+      </w:r>
+    </w:p>
+    <w:p>
+      <w:pPr>
+        <w:rPr>
+          <w:rFonts w:ascii="Times New Roman" w:cs="Times New Roman" w:eastAsia="Times New Roman" w:hAnsi="Times New Roman"/>
+        </w:rPr>
+      </w:pPr>
+      <w:r>
+        <w:rPr>
+          <w:rFonts w:ascii="Times New Roman" w:cs="Times New Roman" w:eastAsia="Times New Roman" w:hAnsi="Times New Roman"/>
+          <w:rtl w:val="0"/>
+        </w:rPr>
+        <w:t xml:space="preserve">Dataset number: DS036</w:t>
       </w:r>
     </w:p>
     <w:p>
@@ -517,260 +402,114 @@
     </w:p>
     <w:p>
       <w:pPr>
-        <w:keepNext w:val="0"/>
-        <w:keepLines w:val="0"/>
-        <w:pageBreakBefore w:val="0"/>
-        <w:widowControl w:val="1"/>
-        <w:pBdr>
-          <w:top w:space="0" w:sz="0" w:val="nil"/>
-          <w:left w:space="0" w:sz="0" w:val="nil"/>
-          <w:bottom w:space="0" w:sz="0" w:val="nil"/>
-          <w:right w:space="0" w:sz="0" w:val="nil"/>
-          <w:between w:space="0" w:sz="0" w:val="nil"/>
-        </w:pBdr>
-        <w:shd w:fill="auto" w:val="clear"/>
-        <w:spacing w:after="0" w:before="0" w:line="240" w:lineRule="auto"/>
-        <w:ind w:left="720" w:right="0" w:firstLine="0"/>
-        <w:jc w:val="left"/>
-        <w:rPr>
-          <w:rFonts w:ascii="Times New Roman" w:cs="Times New Roman" w:eastAsia="Times New Roman" w:hAnsi="Times New Roman"/>
-          <w:b w:val="0"/>
-          <w:bCs w:val="0"/>
-          <w:i w:val="1"/>
-          <w:iCs w:val="1"/>
-          <w:smallCaps w:val="0"/>
-          <w:strike w:val="0"/>
-          <w:color w:val="000000"/>
-          <w:sz w:val="24"/>
-          <w:szCs w:val="24"/>
+        <w:rPr>
+          <w:rFonts w:ascii="Times New Roman" w:cs="Times New Roman" w:eastAsia="Times New Roman" w:hAnsi="Times New Roman"/>
+        </w:rPr>
+      </w:pPr>
+      <w:r>
+        <w:rPr>
+          <w:rtl w:val="0"/>
+        </w:rPr>
+      </w:r>
+    </w:p>
+    <w:p>
+      <w:pPr>
+        <w:rPr>
+          <w:rFonts w:ascii="Times New Roman" w:cs="Times New Roman" w:eastAsia="Times New Roman" w:hAnsi="Times New Roman"/>
+        </w:rPr>
+      </w:pPr>
+      <w:r>
+        <w:rPr>
+          <w:rtl w:val="0"/>
+        </w:rPr>
+      </w:r>
+    </w:p>
+    <w:p>
+      <w:pPr>
+        <w:rPr>
+          <w:rFonts w:ascii="Times New Roman" w:cs="Times New Roman" w:eastAsia="Times New Roman" w:hAnsi="Times New Roman"/>
+        </w:rPr>
+      </w:pPr>
+      <w:r>
+        <w:rPr>
+          <w:rtl w:val="0"/>
+        </w:rPr>
+      </w:r>
+    </w:p>
+    <w:p>
+      <w:pPr>
+        <w:jc w:val="center"/>
+        <w:rPr>
+          <w:rFonts w:ascii="Times New Roman" w:cs="Times New Roman" w:eastAsia="Times New Roman" w:hAnsi="Times New Roman"/>
+        </w:rPr>
+      </w:pPr>
+      <w:r>
+        <w:rPr>
+          <w:rFonts w:ascii="Times New Roman" w:cs="Times New Roman" w:eastAsia="Times New Roman" w:hAnsi="Times New Roman"/>
+          <w:rtl w:val="0"/>
+        </w:rPr>
+        <w:t xml:space="preserve">University of Hertfordshire</w:t>
+      </w:r>
+    </w:p>
+    <w:p>
+      <w:pPr>
+        <w:jc w:val="center"/>
+        <w:rPr>
+          <w:rFonts w:ascii="Times New Roman" w:cs="Times New Roman" w:eastAsia="Times New Roman" w:hAnsi="Times New Roman"/>
+        </w:rPr>
+      </w:pPr>
+      <w:r>
+        <w:rPr>
+          <w:rFonts w:ascii="Times New Roman" w:cs="Times New Roman" w:eastAsia="Times New Roman" w:hAnsi="Times New Roman"/>
+          <w:rtl w:val="0"/>
+        </w:rPr>
+        <w:t xml:space="preserve">Hatfield, 2025</w:t>
+      </w:r>
+    </w:p>
+    <w:p>
+      <w:pPr>
+        <w:rPr/>
+      </w:pPr>
+      <w:r>
+        <w:br w:type="page"/>
+      </w:r>
+      <w:r>
+        <w:rPr>
+          <w:rtl w:val="0"/>
+        </w:rPr>
+      </w:r>
+    </w:p>
+    <w:p>
+      <w:pPr>
+        <w:jc w:val="center"/>
+        <w:rPr>
+          <w:rFonts w:ascii="Times New Roman" w:cs="Times New Roman" w:eastAsia="Times New Roman" w:hAnsi="Times New Roman"/>
+        </w:rPr>
+      </w:pPr>
+      <w:r>
+        <w:rPr>
+          <w:rtl w:val="0"/>
+        </w:rPr>
+      </w:r>
+    </w:p>
+    <w:p>
+      <w:pPr>
+        <w:rPr>
+          <w:rFonts w:ascii="Times New Roman" w:cs="Times New Roman" w:eastAsia="Times New Roman" w:hAnsi="Times New Roman"/>
+        </w:rPr>
+      </w:pPr>
+      <w:r>
+        <w:rPr>
+          <w:rtl w:val="0"/>
+        </w:rPr>
+      </w:r>
+    </w:p>
+    <w:p>
+      <w:pPr>
+        <w:jc w:val="center"/>
+        <w:rPr>
+          <w:rFonts w:ascii="Times New Roman" w:cs="Times New Roman" w:eastAsia="Times New Roman" w:hAnsi="Times New Roman"/>
           <w:highlight w:val="yellow"/>
-          <w:u w:val="none"/>
-          <w:vertAlign w:val="baseline"/>
-        </w:rPr>
-      </w:pPr>
-      <w:r>
-        <w:rPr>
-          <w:rFonts w:ascii="Times New Roman" w:cs="Times New Roman" w:eastAsia="Times New Roman" w:hAnsi="Times New Roman"/>
-          <w:b w:val="1"/>
-          <w:bCs w:val="1"/>
-          <w:i w:val="1"/>
-          <w:iCs w:val="1"/>
-          <w:smallCaps w:val="0"/>
-          <w:strike w:val="0"/>
-          <w:color w:val="000000"/>
-          <w:sz w:val="24"/>
-          <w:szCs w:val="24"/>
-          <w:highlight w:val="yellow"/>
-          <w:u w:val="none"/>
-          <w:vertAlign w:val="baseline"/>
-          <w:rtl w:val="0"/>
-        </w:rPr>
-        <w:t xml:space="preserve">Please make sure</w:t>
-      </w:r>
-      <w:r>
-        <w:rPr>
-          <w:rFonts w:ascii="Times New Roman" w:cs="Times New Roman" w:eastAsia="Times New Roman" w:hAnsi="Times New Roman"/>
-          <w:b w:val="0"/>
-          <w:bCs w:val="0"/>
-          <w:i w:val="1"/>
-          <w:iCs w:val="1"/>
-          <w:smallCaps w:val="0"/>
-          <w:strike w:val="0"/>
-          <w:color w:val="000000"/>
-          <w:sz w:val="24"/>
-          <w:szCs w:val="24"/>
-          <w:highlight w:val="yellow"/>
-          <w:u w:val="none"/>
-          <w:vertAlign w:val="baseline"/>
-          <w:rtl w:val="0"/>
-        </w:rPr>
-        <w:t xml:space="preserve"> the document spelled correctly (including image labels, section headings, and table of contents). Please use correct punctuation.</w:t>
-      </w:r>
-    </w:p>
-    <w:p>
-      <w:pPr>
-        <w:keepNext w:val="0"/>
-        <w:keepLines w:val="0"/>
-        <w:pageBreakBefore w:val="0"/>
-        <w:widowControl w:val="1"/>
-        <w:pBdr>
-          <w:top w:space="0" w:sz="0" w:val="nil"/>
-          <w:left w:space="0" w:sz="0" w:val="nil"/>
-          <w:bottom w:space="0" w:sz="0" w:val="nil"/>
-          <w:right w:space="0" w:sz="0" w:val="nil"/>
-          <w:between w:space="0" w:sz="0" w:val="nil"/>
-        </w:pBdr>
-        <w:shd w:fill="auto" w:val="clear"/>
-        <w:spacing w:after="0" w:before="0" w:line="240" w:lineRule="auto"/>
-        <w:ind w:left="720" w:right="0" w:firstLine="0"/>
-        <w:jc w:val="left"/>
-        <w:rPr>
-          <w:rFonts w:ascii="Times New Roman" w:cs="Times New Roman" w:eastAsia="Times New Roman" w:hAnsi="Times New Roman"/>
-          <w:b w:val="0"/>
-          <w:bCs w:val="0"/>
-          <w:i w:val="0"/>
-          <w:iCs w:val="0"/>
-          <w:smallCaps w:val="0"/>
-          <w:strike w:val="0"/>
-          <w:color w:val="000000"/>
-          <w:sz w:val="24"/>
-          <w:szCs w:val="24"/>
-          <w:u w:val="none"/>
-          <w:shd w:fill="auto" w:val="clear"/>
-          <w:vertAlign w:val="baseline"/>
-        </w:rPr>
-      </w:pPr>
-      <w:r>
-        <w:rPr>
-          <w:rFonts w:ascii="Times New Roman" w:cs="Times New Roman" w:eastAsia="Times New Roman" w:hAnsi="Times New Roman"/>
-          <w:b w:val="0"/>
-          <w:bCs w:val="0"/>
-          <w:i w:val="1"/>
-          <w:iCs w:val="1"/>
-          <w:smallCaps w:val="0"/>
-          <w:strike w:val="0"/>
-          <w:color w:val="000000"/>
-          <w:sz w:val="24"/>
-          <w:szCs w:val="24"/>
-          <w:highlight w:val="yellow"/>
-          <w:u w:val="none"/>
-          <w:vertAlign w:val="baseline"/>
-          <w:rtl w:val="0"/>
-        </w:rPr>
-        <w:t xml:space="preserve">Make sure your report is grammatically correct.</w:t>
-      </w:r>
-      <w:r>
-        <w:rPr>
-          <w:rFonts w:ascii="Times New Roman" w:cs="Times New Roman" w:eastAsia="Times New Roman" w:hAnsi="Times New Roman"/>
-          <w:b w:val="0"/>
-          <w:bCs w:val="0"/>
-          <w:i w:val="0"/>
-          <w:iCs w:val="0"/>
-          <w:smallCaps w:val="0"/>
-          <w:strike w:val="0"/>
-          <w:color w:val="000000"/>
-          <w:sz w:val="24"/>
-          <w:szCs w:val="24"/>
-          <w:u w:val="none"/>
-          <w:shd w:fill="auto" w:val="clear"/>
-          <w:vertAlign w:val="baseline"/>
-          <w:rtl w:val="0"/>
-        </w:rPr>
-        <w:t xml:space="preserve"> </w:t>
-      </w:r>
-    </w:p>
-    <w:p>
-      <w:pPr>
-        <w:rPr>
-          <w:rFonts w:ascii="Times New Roman" w:cs="Times New Roman" w:eastAsia="Times New Roman" w:hAnsi="Times New Roman"/>
-        </w:rPr>
-      </w:pPr>
-      <w:r>
-        <w:rPr>
-          <w:rtl w:val="0"/>
-        </w:rPr>
-      </w:r>
-    </w:p>
-    <w:p>
-      <w:pPr>
-        <w:rPr>
-          <w:rFonts w:ascii="Times New Roman" w:cs="Times New Roman" w:eastAsia="Times New Roman" w:hAnsi="Times New Roman"/>
-        </w:rPr>
-      </w:pPr>
-      <w:r>
-        <w:rPr>
-          <w:rtl w:val="0"/>
-        </w:rPr>
-      </w:r>
-    </w:p>
-    <w:p>
-      <w:pPr>
-        <w:rPr>
-          <w:rFonts w:ascii="Times New Roman" w:cs="Times New Roman" w:eastAsia="Times New Roman" w:hAnsi="Times New Roman"/>
-        </w:rPr>
-      </w:pPr>
-      <w:r>
-        <w:rPr>
-          <w:rtl w:val="0"/>
-        </w:rPr>
-      </w:r>
-    </w:p>
-    <w:p>
-      <w:pPr>
-        <w:jc w:val="center"/>
-        <w:rPr>
-          <w:rFonts w:ascii="Times New Roman" w:cs="Times New Roman" w:eastAsia="Times New Roman" w:hAnsi="Times New Roman"/>
-        </w:rPr>
-      </w:pPr>
-      <w:r>
-        <w:rPr>
-          <w:rFonts w:ascii="Times New Roman" w:cs="Times New Roman" w:eastAsia="Times New Roman" w:hAnsi="Times New Roman"/>
-          <w:rtl w:val="0"/>
-        </w:rPr>
-        <w:t xml:space="preserve">University of Hertfordshire</w:t>
-      </w:r>
-    </w:p>
-    <w:p>
-      <w:pPr>
-        <w:jc w:val="center"/>
-        <w:rPr>
-          <w:rFonts w:ascii="Times New Roman" w:cs="Times New Roman" w:eastAsia="Times New Roman" w:hAnsi="Times New Roman"/>
-        </w:rPr>
-      </w:pPr>
-      <w:r>
-        <w:rPr>
-          <w:rFonts w:ascii="Times New Roman" w:cs="Times New Roman" w:eastAsia="Times New Roman" w:hAnsi="Times New Roman"/>
-          <w:rtl w:val="0"/>
-        </w:rPr>
-        <w:t xml:space="preserve">Hatfield, 2025</w:t>
-      </w:r>
-    </w:p>
-    <w:p>
-      <w:pPr>
-        <w:rPr/>
-      </w:pPr>
-      <w:r>
-        <w:br w:type="page"/>
-      </w:r>
-      <w:r>
-        <w:rPr>
-          <w:rtl w:val="0"/>
-        </w:rPr>
-      </w:r>
-    </w:p>
-    <w:p>
-      <w:pPr>
-        <w:jc w:val="center"/>
-        <w:rPr>
-          <w:rFonts w:ascii="Times New Roman" w:cs="Times New Roman" w:eastAsia="Times New Roman" w:hAnsi="Times New Roman"/>
-        </w:rPr>
-      </w:pPr>
-      <w:r>
-        <w:rPr>
-          <w:rtl w:val="0"/>
-        </w:rPr>
-      </w:r>
-    </w:p>
-    <w:p>
-      <w:pPr>
-        <w:rPr>
-          <w:rFonts w:ascii="Times New Roman" w:cs="Times New Roman" w:eastAsia="Times New Roman" w:hAnsi="Times New Roman"/>
-        </w:rPr>
-      </w:pPr>
-      <w:r>
-        <w:rPr>
-          <w:rtl w:val="0"/>
-        </w:rPr>
-      </w:r>
-    </w:p>
-    <w:p>
-      <w:pPr>
-        <w:jc w:val="center"/>
-        <w:rPr>
-          <w:rFonts w:ascii="Times New Roman" w:cs="Times New Roman" w:eastAsia="Times New Roman" w:hAnsi="Times New Roman"/>
-          <w:i w:val="1"/>
-          <w:iCs w:val="1"/>
-          <w:highlight w:val="yellow"/>
         </w:rPr>
       </w:pPr>
       <w:r>
@@ -782,13 +521,8 @@
       </w:r>
       <w:r>
         <w:rPr>
-          <w:rFonts w:ascii="Times New Roman" w:cs="Times New Roman" w:eastAsia="Times New Roman" w:hAnsi="Times New Roman"/>
-          <w:i w:val="1"/>
-          <w:iCs w:val="1"/>
-          <w:highlight w:val="yellow"/>
-          <w:rtl w:val="0"/>
-        </w:rPr>
-        <w:t xml:space="preserve">add page numbers from here</w:t>
+          <w:rtl w:val="0"/>
+        </w:rPr>
       </w:r>
     </w:p>
     <w:p>
@@ -2775,14 +2509,12 @@
         </w:pBdr>
         <w:shd w:fill="auto" w:val="clear"/>
         <w:spacing w:after="0" w:before="0" w:line="240" w:lineRule="auto"/>
-        <w:ind w:left="1440" w:right="0" w:hanging="720"/>
-        <w:jc w:val="left"/>
-        <w:rPr>
-          <w:rFonts w:ascii="Times New Roman" w:cs="Times New Roman" w:eastAsia="Times New Roman" w:hAnsi="Times New Roman"/>
-          <w:b w:val="0"/>
-          <w:bCs w:val="0"/>
-          <w:i w:val="1"/>
-          <w:iCs w:val="1"/>
+        <w:ind w:left="720" w:right="0" w:firstLine="0"/>
+        <w:jc w:val="left"/>
+        <w:rPr>
+          <w:rFonts w:ascii="Times New Roman" w:cs="Times New Roman" w:eastAsia="Times New Roman" w:hAnsi="Times New Roman"/>
+          <w:b w:val="0"/>
+          <w:bCs w:val="0"/>
           <w:smallCaps w:val="0"/>
           <w:strike w:val="0"/>
           <w:color w:val="000000"/>
@@ -2795,22 +2527,8 @@
       </w:pPr>
       <w:r>
         <w:rPr>
-          <w:rFonts w:ascii="Times New Roman" w:cs="Times New Roman" w:eastAsia="Times New Roman" w:hAnsi="Times New Roman"/>
-          <w:b w:val="0"/>
-          <w:bCs w:val="0"/>
-          <w:i w:val="1"/>
-          <w:iCs w:val="1"/>
-          <w:smallCaps w:val="0"/>
-          <w:strike w:val="0"/>
-          <w:color w:val="000000"/>
-          <w:sz w:val="24"/>
-          <w:szCs w:val="24"/>
-          <w:highlight w:val="yellow"/>
-          <w:u w:val="none"/>
-          <w:vertAlign w:val="baseline"/>
-          <w:rtl w:val="0"/>
-        </w:rPr>
-        <w:t xml:space="preserve">The list below outlines the chapter/subchapter numbers, names, word count limits, and explanations of what to write in each section.</w:t>
+          <w:rtl w:val="0"/>
+        </w:rPr>
       </w:r>
     </w:p>
     <w:p>

</xml_diff>